<commit_message>
presentantion melodem plus updated dags in manuscript finally yooohooo
</commit_message>
<xml_diff>
--- a/05_refs/Overview papers cancer dementia.docx
+++ b/05_refs/Overview papers cancer dementia.docx
@@ -905,7 +905,7 @@
                 <w:b/>
                 <w:sz w:val="16"/>
                 <w:szCs w:val="16"/>
-                <w:lang w:val="en-GB"/>
+                <w:lang w:val="en-US"/>
               </w:rPr>
             </w:pPr>
             <w:r>
@@ -938,6 +938,8 @@
               </w:rPr>
               <w:t>(2012)</w:t>
             </w:r>
+            <w:bookmarkStart w:id="0" w:name="_GoBack"/>
+            <w:bookmarkEnd w:id="0"/>
           </w:p>
         </w:tc>
         <w:tc>
@@ -1258,25 +1260,7 @@
                 <w:szCs w:val="16"/>
                 <w:lang w:val="en-GB"/>
               </w:rPr>
-              <w:t xml:space="preserve">** </w:t>
-            </w:r>
-            <w:r>
-              <w:rPr>
-                <w:rFonts w:ascii="Times New Roman" w:hAnsi="Times New Roman" w:cs="Times New Roman"/>
-                <w:sz w:val="16"/>
-                <w:szCs w:val="16"/>
-                <w:lang w:val="en-GB"/>
-              </w:rPr>
-              <w:t xml:space="preserve">NO </w:t>
-            </w:r>
-            <w:r>
-              <w:rPr>
-                <w:rFonts w:ascii="Times New Roman" w:hAnsi="Times New Roman" w:cs="Times New Roman"/>
-                <w:sz w:val="16"/>
-                <w:szCs w:val="16"/>
-                <w:lang w:val="en-GB"/>
-              </w:rPr>
-              <w:t>Mention survival bias</w:t>
+              <w:t>** NO Mention survival bias</w:t>
             </w:r>
           </w:p>
         </w:tc>
@@ -2149,25 +2133,7 @@
                 <w:szCs w:val="16"/>
                 <w:lang w:val="en-GB"/>
               </w:rPr>
-              <w:t xml:space="preserve">** </w:t>
-            </w:r>
-            <w:r>
-              <w:rPr>
-                <w:rFonts w:ascii="Times New Roman" w:hAnsi="Times New Roman" w:cs="Times New Roman"/>
-                <w:sz w:val="16"/>
-                <w:szCs w:val="16"/>
-                <w:lang w:val="en-GB"/>
-              </w:rPr>
-              <w:t>NO m</w:t>
-            </w:r>
-            <w:r>
-              <w:rPr>
-                <w:rFonts w:ascii="Times New Roman" w:hAnsi="Times New Roman" w:cs="Times New Roman"/>
-                <w:sz w:val="16"/>
-                <w:szCs w:val="16"/>
-                <w:lang w:val="en-GB"/>
-              </w:rPr>
-              <w:t>ention survival bias</w:t>
+              <w:t>** NO mention survival bias</w:t>
             </w:r>
           </w:p>
         </w:tc>
@@ -2259,6 +2225,28 @@
               <w:t>(2014)</w:t>
             </w:r>
           </w:p>
+          <w:p>
+            <w:pPr>
+              <w:pStyle w:val="NoSpacing"/>
+              <w:rPr>
+                <w:rFonts w:ascii="Times New Roman" w:hAnsi="Times New Roman" w:cs="Times New Roman"/>
+                <w:b/>
+                <w:sz w:val="16"/>
+                <w:szCs w:val="16"/>
+                <w:lang w:val="en-GB"/>
+              </w:rPr>
+            </w:pPr>
+            <w:r>
+              <w:rPr>
+                <w:rFonts w:ascii="Times New Roman" w:hAnsi="Times New Roman" w:cs="Times New Roman"/>
+                <w:b/>
+                <w:sz w:val="16"/>
+                <w:szCs w:val="16"/>
+                <w:lang w:val="en-GB"/>
+              </w:rPr>
+              <w:t>Ever vs never</w:t>
+            </w:r>
+          </w:p>
         </w:tc>
         <w:tc>
           <w:tcPr>
@@ -2716,25 +2704,7 @@
                 <w:szCs w:val="16"/>
                 <w:lang w:val="en-GB"/>
               </w:rPr>
-              <w:t xml:space="preserve">** </w:t>
-            </w:r>
-            <w:r>
-              <w:rPr>
-                <w:rFonts w:ascii="Times New Roman" w:hAnsi="Times New Roman" w:cs="Times New Roman"/>
-                <w:sz w:val="16"/>
-                <w:szCs w:val="16"/>
-                <w:lang w:val="en-GB"/>
-              </w:rPr>
-              <w:t xml:space="preserve">No </w:t>
-            </w:r>
-            <w:r>
-              <w:rPr>
-                <w:rFonts w:ascii="Times New Roman" w:hAnsi="Times New Roman" w:cs="Times New Roman"/>
-                <w:sz w:val="16"/>
-                <w:szCs w:val="16"/>
-                <w:lang w:val="en-GB"/>
-              </w:rPr>
-              <w:t>Mention survival bias</w:t>
+              <w:t>** No Mention survival bias</w:t>
             </w:r>
           </w:p>
         </w:tc>
@@ -3136,29 +3106,40 @@
                 <w:szCs w:val="20"/>
                 <w:lang w:val="en-GB"/>
               </w:rPr>
-              <w:t>C</w:t>
-            </w:r>
-            <w:r>
+              <w:t>Cause-specific hazard</w:t>
+            </w:r>
+          </w:p>
+          <w:p>
+            <w:pPr>
+              <w:autoSpaceDE w:val="0"/>
+              <w:autoSpaceDN w:val="0"/>
+              <w:adjustRightInd w:val="0"/>
               <w:rPr>
                 <w:rFonts w:ascii="AdvPSA88A" w:hAnsi="AdvPSA88A" w:cs="AdvPSA88A"/>
                 <w:sz w:val="20"/>
                 <w:szCs w:val="20"/>
                 <w:lang w:val="en-GB"/>
               </w:rPr>
-              <w:t>ause-specific hazard</w:t>
-            </w:r>
-          </w:p>
-          <w:p>
-            <w:pPr>
-              <w:autoSpaceDE w:val="0"/>
-              <w:autoSpaceDN w:val="0"/>
-              <w:adjustRightInd w:val="0"/>
+            </w:pPr>
+            <w:r>
               <w:rPr>
                 <w:rFonts w:ascii="AdvPSA88A" w:hAnsi="AdvPSA88A" w:cs="AdvPSA88A"/>
                 <w:sz w:val="20"/>
                 <w:szCs w:val="20"/>
                 <w:lang w:val="en-GB"/>
               </w:rPr>
+              <w:t>models for analysis, cancer exposure and</w:t>
+            </w:r>
+          </w:p>
+          <w:p>
+            <w:pPr>
+              <w:pStyle w:val="NoSpacing"/>
+              <w:rPr>
+                <w:rFonts w:ascii="Times New Roman" w:hAnsi="Times New Roman" w:cs="Times New Roman"/>
+                <w:sz w:val="16"/>
+                <w:szCs w:val="16"/>
+                <w:lang w:val="en-GB"/>
+              </w:rPr>
             </w:pPr>
             <w:r>
               <w:rPr>
@@ -3167,44 +3148,6 @@
                 <w:szCs w:val="20"/>
                 <w:lang w:val="en-GB"/>
               </w:rPr>
-              <w:t>models for analysis</w:t>
-            </w:r>
-            <w:r>
-              <w:rPr>
-                <w:rFonts w:ascii="AdvPSA88A" w:hAnsi="AdvPSA88A" w:cs="AdvPSA88A"/>
-                <w:sz w:val="20"/>
-                <w:szCs w:val="20"/>
-                <w:lang w:val="en-GB"/>
-              </w:rPr>
-              <w:t xml:space="preserve">, </w:t>
-            </w:r>
-            <w:r>
-              <w:rPr>
-                <w:rFonts w:ascii="AdvPSA88A" w:hAnsi="AdvPSA88A" w:cs="AdvPSA88A"/>
-                <w:sz w:val="20"/>
-                <w:szCs w:val="20"/>
-                <w:lang w:val="en-GB"/>
-              </w:rPr>
-              <w:t>cancer exposure and</w:t>
-            </w:r>
-          </w:p>
-          <w:p>
-            <w:pPr>
-              <w:pStyle w:val="NoSpacing"/>
-              <w:rPr>
-                <w:rFonts w:ascii="Times New Roman" w:hAnsi="Times New Roman" w:cs="Times New Roman"/>
-                <w:sz w:val="16"/>
-                <w:szCs w:val="16"/>
-                <w:lang w:val="en-GB"/>
-              </w:rPr>
-            </w:pPr>
-            <w:r>
-              <w:rPr>
-                <w:rFonts w:ascii="AdvPSA88A" w:hAnsi="AdvPSA88A" w:cs="AdvPSA88A"/>
-                <w:sz w:val="20"/>
-                <w:szCs w:val="20"/>
-                <w:lang w:val="en-GB"/>
-              </w:rPr>
               <w:t>treatment as time-varying covariates.</w:t>
             </w:r>
           </w:p>
@@ -3312,18 +3255,7 @@
                 <w:szCs w:val="16"/>
                 <w:lang w:val="en-GB"/>
               </w:rPr>
-              <w:t xml:space="preserve">** </w:t>
-            </w:r>
-            <w:bookmarkStart w:id="0" w:name="_GoBack"/>
-            <w:bookmarkEnd w:id="0"/>
-            <w:r>
-              <w:rPr>
-                <w:rFonts w:ascii="Times New Roman" w:hAnsi="Times New Roman" w:cs="Times New Roman"/>
-                <w:sz w:val="16"/>
-                <w:szCs w:val="16"/>
-                <w:lang w:val="en-GB"/>
-              </w:rPr>
-              <w:t>Mention survival bias</w:t>
+              <w:t>** Mention survival bias</w:t>
             </w:r>
           </w:p>
         </w:tc>
@@ -3832,17 +3764,7 @@
                 <w:szCs w:val="16"/>
                 <w:lang w:val="en-GB"/>
               </w:rPr>
-              <w:t xml:space="preserve"> (41.3% men). 756 participants had prevalent cancer. 583 participants developed incident cancer. 877  participants developed </w:t>
-            </w:r>
-            <w:r>
-              <w:rPr>
-                <w:rFonts w:ascii="Times New Roman" w:hAnsi="Times New Roman" w:cs="Times New Roman"/>
-                <w:sz w:val="16"/>
-                <w:szCs w:val="16"/>
-                <w:lang w:val="en-GB"/>
-              </w:rPr>
-              <w:lastRenderedPageBreak/>
-              <w:t>AD, of whom 126 with prevalent cancer (14.4%) and73 with (a history of) incident cancer (8.3%).</w:t>
+              <w:t xml:space="preserve"> (41.3% men). 756 participants had prevalent cancer. 583 participants developed incident cancer. 877  participants developed AD, of whom 126 with prevalent cancer (14.4%) and73 with (a history of) incident cancer (8.3%).</w:t>
             </w:r>
           </w:p>
         </w:tc>
@@ -3868,7 +3790,6 @@
                 <w:szCs w:val="16"/>
                 <w:lang w:val="en-GB"/>
               </w:rPr>
-              <w:lastRenderedPageBreak/>
               <w:t>≥ 65</w:t>
             </w:r>
           </w:p>
@@ -3991,7 +3912,6 @@
                 <w:szCs w:val="16"/>
                 <w:lang w:val="en-GB"/>
               </w:rPr>
-              <w:lastRenderedPageBreak/>
               <w:t>HR 0.73 (0.55-0.96)</w:t>
             </w:r>
           </w:p>
@@ -4020,7 +3940,6 @@
                 <w:highlight w:val="yellow"/>
                 <w:lang w:val="en-GB"/>
               </w:rPr>
-              <w:lastRenderedPageBreak/>
               <w:t>- Risk of dementia per cancer stage</w:t>
             </w:r>
           </w:p>
@@ -4062,7 +3981,6 @@
                 <w:szCs w:val="16"/>
                 <w:lang w:val="en-GB"/>
               </w:rPr>
-              <w:lastRenderedPageBreak/>
               <w:t>- Different cancer types</w:t>
             </w:r>
           </w:p>
@@ -4091,19 +4009,7 @@
                 <w:szCs w:val="16"/>
                 <w:lang w:val="en-GB"/>
               </w:rPr>
-              <w:lastRenderedPageBreak/>
-              <w:t xml:space="preserve">Categorized participants as having prevalent, incident, or no cancer diagnosis. </w:t>
-            </w:r>
-            <w:r>
-              <w:rPr>
-                <w:rFonts w:ascii="Times New Roman" w:hAnsi="Times New Roman" w:cs="Times New Roman"/>
-                <w:b/>
-                <w:sz w:val="16"/>
-                <w:szCs w:val="16"/>
-                <w:lang w:val="en-GB"/>
-              </w:rPr>
-              <w:lastRenderedPageBreak/>
-              <w:t xml:space="preserve">Incident cancer was </w:t>
+              <w:t xml:space="preserve">Categorized participants as having prevalent, incident, or no cancer diagnosis. Incident cancer was </w:t>
             </w:r>
             <w:proofErr w:type="spellStart"/>
             <w:r>
@@ -4515,7 +4421,6 @@
                 <w:szCs w:val="16"/>
                 <w:lang w:val="en-GB"/>
               </w:rPr>
-              <w:lastRenderedPageBreak/>
               <w:t>Studies investigating both the risk of dementia in patients with cancer/cancer survivors and the risk of cancer in patients with dementia</w:t>
             </w:r>
           </w:p>
@@ -4964,7 +4869,6 @@
                 <w:szCs w:val="16"/>
                 <w:lang w:val="en-US"/>
               </w:rPr>
-              <w:lastRenderedPageBreak/>
               <w:t>for participants not receiving a cancer diagnosis during the study</w:t>
             </w:r>
           </w:p>
@@ -5642,7 +5546,6 @@
                 <w:szCs w:val="16"/>
                 <w:lang w:val="en-GB"/>
               </w:rPr>
-              <w:lastRenderedPageBreak/>
               <w:t xml:space="preserve">Driver </w:t>
             </w:r>
             <w:r>
@@ -7166,17 +7069,7 @@
                 <w:szCs w:val="16"/>
                 <w:lang w:val="en-GB"/>
               </w:rPr>
-              <w:t xml:space="preserve">Total N=1,163,327 (50.4% men). 742,809 participants had (a history of) cancer. 21,526 developed AD of whom 11,812 </w:t>
-            </w:r>
-            <w:r>
-              <w:rPr>
-                <w:rFonts w:ascii="Times New Roman" w:hAnsi="Times New Roman" w:cs="Times New Roman"/>
-                <w:sz w:val="16"/>
-                <w:szCs w:val="16"/>
-                <w:lang w:val="en-GB"/>
-              </w:rPr>
-              <w:lastRenderedPageBreak/>
-              <w:t>with (a history of) cancer (54.9%)</w:t>
+              <w:t>Total N=1,163,327 (50.4% men). 742,809 participants had (a history of) cancer. 21,526 developed AD of whom 11,812 with (a history of) cancer (54.9%)</w:t>
             </w:r>
           </w:p>
         </w:tc>
@@ -7202,7 +7095,6 @@
                 <w:szCs w:val="16"/>
                 <w:lang w:val="en-GB"/>
               </w:rPr>
-              <w:lastRenderedPageBreak/>
               <w:t>≥ 66</w:t>
             </w:r>
           </w:p>
@@ -7383,18 +7275,7 @@
                 <w:szCs w:val="16"/>
                 <w:lang w:val="en-GB"/>
               </w:rPr>
-              <w:t xml:space="preserve">the age at cancer </w:t>
-            </w:r>
-            <w:r>
-              <w:rPr>
-                <w:rFonts w:ascii="Times New Roman" w:hAnsi="Times New Roman" w:cs="Times New Roman"/>
-                <w:b/>
-                <w:sz w:val="16"/>
-                <w:szCs w:val="16"/>
-                <w:lang w:val="en-GB"/>
-              </w:rPr>
-              <w:lastRenderedPageBreak/>
-              <w:t xml:space="preserve">diagnosis, and for the </w:t>
+              <w:t xml:space="preserve">the age at cancer diagnosis, and for the </w:t>
             </w:r>
             <w:r>
               <w:rPr>

</xml_diff>